<commit_message>
Korrektur Durchmesser 43mm auf 45mm
</commit_message>
<xml_diff>
--- a/Trommel.docx
+++ b/Trommel.docx
@@ -436,7 +436,13 @@
                         <w:rPr>
                           <w:rFonts w:ascii="Cambria Math" w:hAnsi="Cambria Math"/>
                         </w:rPr>
-                        <m:t>(43mm+2∙5mm)</m:t>
+                        <m:t>(45</m:t>
+                      </m:r>
+                      <m:r>
+                        <w:rPr>
+                          <w:rFonts w:ascii="Cambria Math" w:hAnsi="Cambria Math"/>
+                        </w:rPr>
+                        <m:t>mm+2∙5mm)</m:t>
                       </m:r>
                     </m:e>
                     <m:sup>
@@ -468,7 +474,13 @@
                         <w:rPr>
                           <w:rFonts w:ascii="Cambria Math" w:hAnsi="Cambria Math"/>
                         </w:rPr>
-                        <m:t>(43mm)</m:t>
+                        <m:t>(45</m:t>
+                      </m:r>
+                      <m:r>
+                        <w:rPr>
+                          <w:rFonts w:ascii="Cambria Math" w:hAnsi="Cambria Math"/>
+                        </w:rPr>
+                        <m:t>mm)</m:t>
                       </m:r>
                     </m:e>
                     <m:sup>
@@ -486,7 +498,13 @@
                     <w:rPr>
                       <w:rFonts w:ascii="Cambria Math" w:hAnsi="Cambria Math"/>
                     </w:rPr>
-                    <m:t>43mm+2∙5mm</m:t>
+                    <m:t>45</m:t>
+                  </m:r>
+                  <m:r>
+                    <w:rPr>
+                      <w:rFonts w:ascii="Cambria Math" w:hAnsi="Cambria Math"/>
+                    </w:rPr>
+                    <m:t>mm+2∙5mm</m:t>
                   </m:r>
                 </m:den>
               </m:f>
@@ -522,7 +540,7 @@
                     <w:rPr>
                       <w:rFonts w:ascii="Cambria Math" w:hAnsi="Cambria Math"/>
                     </w:rPr>
-                    <m:t>14,49</m:t>
+                    <m:t>13,31</m:t>
                   </m:r>
                   <m:f>
                     <m:fPr>
@@ -951,7 +969,7 @@
             <w:rPr>
               <w:rFonts w:ascii="Cambria Math" w:hAnsi="Cambria Math"/>
             </w:rPr>
-            <m:t>14,49</m:t>
+            <m:t>13,31</m:t>
           </m:r>
           <m:f>
             <m:fPr>
@@ -1053,6 +1071,8 @@
           </m:f>
         </m:oMath>
       </m:oMathPara>
+      <w:bookmarkStart w:id="0" w:name="_GoBack"/>
+      <w:bookmarkEnd w:id="0"/>
     </w:p>
     <w:p>
       <w:pPr>
@@ -1086,10 +1106,7 @@
         <w:t>Die außenliegende Schweißnaht wird nicht separat berechnet. Die Spannungen sind dort ein Bruchteil der ohnehin kleinen Spannungen der inneren Naht. Dies liegt an der größeren Fläche der Naht bei gleichem Durchmesser.</w:t>
       </w:r>
     </w:p>
-    <w:p>
-      <w:bookmarkStart w:id="0" w:name="_GoBack"/>
-      <w:bookmarkEnd w:id="0"/>
-    </w:p>
+    <w:p/>
     <w:p/>
     <w:sectPr>
       <w:pgSz w:w="11906" w:h="16838"/>

</xml_diff>